<commit_message>
Ordem de Serviço esta sendo gerada dinamicamente e o loop das peças foi completamente implementado
</commit_message>
<xml_diff>
--- a/docs/OrdemDeServiço.docx
+++ b/docs/OrdemDeServiço.docx
@@ -812,7 +812,13 @@
         </w:trPr>
         <w:tc>
           <w:tcPr>
-            <w:gridSpan w:val="2"/>
+            <w:gridSpan w:val="5"/>
+            <w:tcBorders>
+              <w:top w:color="000000" w:space="0" w:sz="12" w:val="single"/>
+              <w:left w:color="000000" w:space="0" w:sz="12" w:val="single"/>
+              <w:bottom w:color="000000" w:space="0" w:sz="12" w:val="single"/>
+              <w:right w:color="000000" w:space="0" w:sz="12" w:val="single"/>
+            </w:tcBorders>
             <w:shd w:fill="666666" w:val="clear"/>
             <w:tcMar>
               <w:top w:w="100.0" w:type="dxa"/>
@@ -846,10 +852,23 @@
             </w:r>
           </w:p>
         </w:tc>
-        <w:tc>
-          <w:tcPr>
-            <w:gridSpan w:val="2"/>
-            <w:shd w:fill="666666" w:val="clear"/>
+      </w:tr>
+      <w:tr>
+        <w:trPr>
+          <w:cantSplit w:val="0"/>
+          <w:trHeight w:val="564.9609375" w:hRule="atLeast"/>
+          <w:tblHeader w:val="0"/>
+        </w:trPr>
+        <w:tc>
+          <w:tcPr>
+            <w:gridSpan w:val="5"/>
+            <w:tcBorders>
+              <w:top w:color="000000" w:space="0" w:sz="12" w:val="single"/>
+              <w:left w:color="000000" w:space="0" w:sz="12" w:val="single"/>
+              <w:bottom w:color="000000" w:space="0" w:sz="12" w:val="single"/>
+              <w:right w:color="000000" w:space="0" w:sz="12" w:val="single"/>
+            </w:tcBorders>
+            <w:shd w:fill="999999" w:val="clear"/>
             <w:tcMar>
               <w:top w:w="100.0" w:type="dxa"/>
               <w:left w:w="100.0" w:type="dxa"/>
@@ -864,56 +883,43 @@
               <w:spacing w:line="240" w:lineRule="auto"/>
               <w:jc w:val="center"/>
               <w:rPr>
-                <w:b w:val="1"/>
-                <w:color w:val="ffffff"/>
-                <w:sz w:val="20"/>
-                <w:szCs w:val="20"/>
-              </w:rPr>
-            </w:pPr>
-            <w:r>
-              <w:rPr>
-                <w:b w:val="1"/>
-                <w:color w:val="ffffff"/>
-                <w:sz w:val="20"/>
-                <w:szCs w:val="20"/>
-                <w:rtl w:val="0"/>
-              </w:rPr>
-              <w:t xml:space="preserve">QUANTIDADE</w:t>
-            </w:r>
-          </w:p>
-        </w:tc>
-        <w:tc>
-          <w:tcPr>
-            <w:shd w:fill="666666" w:val="clear"/>
-            <w:tcMar>
-              <w:top w:w="100.0" w:type="dxa"/>
-              <w:left w:w="100.0" w:type="dxa"/>
-              <w:bottom w:w="100.0" w:type="dxa"/>
-              <w:right w:w="100.0" w:type="dxa"/>
-            </w:tcMar>
-            <w:vAlign w:val="center"/>
-          </w:tcPr>
-          <w:p>
-            <w:pPr>
-              <w:widowControl w:val="0"/>
-              <w:spacing w:line="240" w:lineRule="auto"/>
-              <w:jc w:val="center"/>
-              <w:rPr>
-                <w:b w:val="1"/>
-                <w:color w:val="ffffff"/>
-                <w:sz w:val="20"/>
-                <w:szCs w:val="20"/>
-              </w:rPr>
-            </w:pPr>
-            <w:r>
-              <w:rPr>
-                <w:b w:val="1"/>
-                <w:color w:val="ffffff"/>
-                <w:sz w:val="20"/>
-                <w:szCs w:val="20"/>
-                <w:rtl w:val="0"/>
-              </w:rPr>
-              <w:t xml:space="preserve">PREÇO</w:t>
+                <w:sz w:val="20"/>
+                <w:szCs w:val="20"/>
+              </w:rPr>
+            </w:pPr>
+            <w:r>
+              <w:rPr>
+                <w:b w:val="1"/>
+                <w:sz w:val="20"/>
+                <w:szCs w:val="20"/>
+                <w:rtl w:val="0"/>
+              </w:rPr>
+              <w:t xml:space="preserve">             </w:t>
+            </w:r>
+            <w:r>
+              <w:rPr>
+                <w:sz w:val="20"/>
+                <w:szCs w:val="20"/>
+                <w:rtl w:val="0"/>
+              </w:rPr>
+              <w:t xml:space="preserve">{part}</w:t>
+            </w:r>
+            <w:r>
+              <w:rPr>
+                <w:b w:val="1"/>
+                <w:sz w:val="20"/>
+                <w:szCs w:val="20"/>
+                <w:rtl w:val="0"/>
+              </w:rPr>
+              <w:t xml:space="preserve"> </w:t>
+            </w:r>
+            <w:r>
+              <w:rPr>
+                <w:sz w:val="20"/>
+                <w:szCs w:val="20"/>
+                <w:rtl w:val="0"/>
+              </w:rPr>
+              <w:t xml:space="preserve">{#parts}</w:t>
             </w:r>
           </w:p>
         </w:tc>
@@ -926,46 +932,21 @@
         </w:trPr>
         <w:tc>
           <w:tcPr>
-            <w:gridSpan w:val="2"/>
-            <w:shd w:fill="ffffff" w:val="clear"/>
-            <w:tcMar>
-              <w:top w:w="100.0" w:type="dxa"/>
-              <w:left w:w="100.0" w:type="dxa"/>
-              <w:bottom w:w="100.0" w:type="dxa"/>
-              <w:right w:w="100.0" w:type="dxa"/>
-            </w:tcMar>
-            <w:vAlign w:val="top"/>
-          </w:tcPr>
-          <w:p>
-            <w:pPr>
-              <w:widowControl w:val="0"/>
-              <w:spacing w:line="240" w:lineRule="auto"/>
-              <w:rPr>
-                <w:sz w:val="20"/>
-                <w:szCs w:val="20"/>
-              </w:rPr>
-            </w:pPr>
-            <w:r>
-              <w:rPr>
-                <w:sz w:val="20"/>
-                <w:szCs w:val="20"/>
-                <w:rtl w:val="0"/>
-              </w:rPr>
-              <w:t xml:space="preserve">{parts}</w:t>
-            </w:r>
-          </w:p>
-        </w:tc>
-        <w:tc>
-          <w:tcPr>
-            <w:gridSpan w:val="2"/>
-            <w:shd w:fill="ffffff" w:val="clear"/>
-            <w:tcMar>
-              <w:top w:w="100.0" w:type="dxa"/>
-              <w:left w:w="100.0" w:type="dxa"/>
-              <w:bottom w:w="100.0" w:type="dxa"/>
-              <w:right w:w="100.0" w:type="dxa"/>
-            </w:tcMar>
-            <w:vAlign w:val="top"/>
+            <w:gridSpan w:val="4"/>
+            <w:tcBorders>
+              <w:top w:color="000000" w:space="0" w:sz="12" w:val="single"/>
+              <w:left w:color="000000" w:space="0" w:sz="12" w:val="single"/>
+              <w:bottom w:color="000000" w:space="0" w:sz="12" w:val="single"/>
+              <w:right w:color="000000" w:space="0" w:sz="12" w:val="single"/>
+            </w:tcBorders>
+            <w:shd w:fill="b7b7b7" w:val="clear"/>
+            <w:tcMar>
+              <w:top w:w="100.0" w:type="dxa"/>
+              <w:left w:w="100.0" w:type="dxa"/>
+              <w:bottom w:w="100.0" w:type="dxa"/>
+              <w:right w:w="100.0" w:type="dxa"/>
+            </w:tcMar>
+            <w:vAlign w:val="center"/>
           </w:tcPr>
           <w:p>
             <w:pPr>
@@ -979,17 +960,37 @@
             </w:pPr>
             <w:r>
               <w:rPr>
-                <w:sz w:val="20"/>
-                <w:szCs w:val="20"/>
-                <w:rtl w:val="0"/>
-              </w:rPr>
-              <w:t xml:space="preserve">{quantity}</w:t>
-            </w:r>
-          </w:p>
-        </w:tc>
-        <w:tc>
-          <w:tcPr>
-            <w:shd w:fill="ffffff" w:val="clear"/>
+                <w:b w:val="1"/>
+                <w:sz w:val="20"/>
+                <w:szCs w:val="20"/>
+                <w:rtl w:val="0"/>
+              </w:rPr>
+              <w:t xml:space="preserve">QUANTIDADE :</w:t>
+            </w:r>
+            <w:r>
+              <w:rPr>
+                <w:sz w:val="20"/>
+                <w:szCs w:val="20"/>
+                <w:rtl w:val="0"/>
+              </w:rPr>
+              <w:t xml:space="preserve"> {quantity}</w:t>
+            </w:r>
+            <w:r>
+              <w:rPr>
+                <w:rtl w:val="0"/>
+              </w:rPr>
+            </w:r>
+          </w:p>
+        </w:tc>
+        <w:tc>
+          <w:tcPr>
+            <w:tcBorders>
+              <w:top w:color="000000" w:space="0" w:sz="12" w:val="single"/>
+              <w:left w:color="000000" w:space="0" w:sz="12" w:val="single"/>
+              <w:bottom w:color="000000" w:space="0" w:sz="12" w:val="single"/>
+              <w:right w:color="000000" w:space="0" w:sz="12" w:val="single"/>
+            </w:tcBorders>
+            <w:shd w:fill="cccccc" w:val="clear"/>
             <w:tcMar>
               <w:top w:w="100.0" w:type="dxa"/>
               <w:left w:w="100.0" w:type="dxa"/>
@@ -1010,11 +1011,70 @@
             </w:pPr>
             <w:r>
               <w:rPr>
-                <w:sz w:val="20"/>
-                <w:szCs w:val="20"/>
-                <w:rtl w:val="0"/>
-              </w:rPr>
-              <w:t xml:space="preserve">R$     {value}</w:t>
+                <w:b w:val="1"/>
+                <w:sz w:val="20"/>
+                <w:szCs w:val="20"/>
+                <w:rtl w:val="0"/>
+              </w:rPr>
+              <w:t xml:space="preserve">R$</w:t>
+            </w:r>
+            <w:r>
+              <w:rPr>
+                <w:sz w:val="20"/>
+                <w:szCs w:val="20"/>
+                <w:rtl w:val="0"/>
+              </w:rPr>
+              <w:t xml:space="preserve">     {value}</w:t>
+            </w:r>
+          </w:p>
+        </w:tc>
+      </w:tr>
+      <w:tr>
+        <w:trPr>
+          <w:cantSplit w:val="0"/>
+          <w:trHeight w:val="400" w:hRule="atLeast"/>
+          <w:tblHeader w:val="0"/>
+        </w:trPr>
+        <w:tc>
+          <w:tcPr>
+            <w:gridSpan w:val="5"/>
+            <w:tcBorders>
+              <w:top w:color="000000" w:space="0" w:sz="12" w:val="single"/>
+              <w:left w:color="000000" w:space="0" w:sz="12" w:val="single"/>
+              <w:bottom w:color="000000" w:space="0" w:sz="12" w:val="single"/>
+              <w:right w:color="000000" w:space="0" w:sz="12" w:val="single"/>
+            </w:tcBorders>
+            <w:shd w:fill="999999" w:val="clear"/>
+            <w:tcMar>
+              <w:top w:w="100.0" w:type="dxa"/>
+              <w:left w:w="100.0" w:type="dxa"/>
+              <w:bottom w:w="100.0" w:type="dxa"/>
+              <w:right w:w="100.0" w:type="dxa"/>
+            </w:tcMar>
+            <w:vAlign w:val="top"/>
+          </w:tcPr>
+          <w:p>
+            <w:pPr>
+              <w:widowControl w:val="0"/>
+              <w:spacing w:line="240" w:lineRule="auto"/>
+              <w:jc w:val="center"/>
+              <w:rPr>
+                <w:sz w:val="20"/>
+                <w:szCs w:val="20"/>
+              </w:rPr>
+            </w:pPr>
+            <w:r>
+              <w:rPr>
+                <w:sz w:val="20"/>
+                <w:szCs w:val="20"/>
+                <w:rtl w:val="0"/>
+              </w:rPr>
+              <w:t xml:space="preserve">{/parts}</w:t>
+            </w:r>
+            <w:r>
+              <w:rPr>
+                <w:rtl w:val="0"/>
+              </w:rPr>
             </w:r>
           </w:p>
         </w:tc>

</xml_diff>

<commit_message>
Tabela de Documentos o campo doc devolução esta funcional, os documentos mais recentes estão vindo primeiro, foi feito uma estilização, adaptado o documento de ordem de serviço, entre outras coisas...
</commit_message>
<xml_diff>
--- a/docs/OrdemDeServiço.docx
+++ b/docs/OrdemDeServiço.docx
@@ -889,37 +889,25 @@
             </w:pPr>
             <w:r>
               <w:rPr>
-                <w:b w:val="1"/>
-                <w:sz w:val="20"/>
-                <w:szCs w:val="20"/>
-                <w:rtl w:val="0"/>
-              </w:rPr>
-              <w:t xml:space="preserve">             </w:t>
-            </w:r>
-            <w:r>
-              <w:rPr>
-                <w:sz w:val="20"/>
-                <w:szCs w:val="20"/>
-                <w:rtl w:val="0"/>
-              </w:rPr>
-              <w:t xml:space="preserve">{part}</w:t>
-            </w:r>
-            <w:r>
-              <w:rPr>
-                <w:b w:val="1"/>
-                <w:sz w:val="20"/>
-                <w:szCs w:val="20"/>
-                <w:rtl w:val="0"/>
-              </w:rPr>
-              <w:t xml:space="preserve"> </w:t>
-            </w:r>
-            <w:r>
-              <w:rPr>
-                <w:sz w:val="20"/>
-                <w:szCs w:val="20"/>
-                <w:rtl w:val="0"/>
-              </w:rPr>
-              <w:t xml:space="preserve">{#parts}</w:t>
+                <w:sz w:val="20"/>
+                <w:szCs w:val="20"/>
+                <w:rtl w:val="0"/>
+              </w:rPr>
+              <w:t xml:space="preserve"> {part} {#parts}</w:t>
+            </w:r>
+            <w:r>
+              <w:rPr>
+                <w:b w:val="1"/>
+                <w:sz w:val="20"/>
+                <w:szCs w:val="20"/>
+                <w:rtl w:val="0"/>
+              </w:rPr>
+              <w:t xml:space="preserve">         </w:t>
+            </w:r>
+            <w:r>
+              <w:rPr>
+                <w:rtl w:val="0"/>
+              </w:rPr>
             </w:r>
           </w:p>
         </w:tc>
@@ -990,7 +978,7 @@
               <w:bottom w:color="000000" w:space="0" w:sz="12" w:val="single"/>
               <w:right w:color="000000" w:space="0" w:sz="12" w:val="single"/>
             </w:tcBorders>
-            <w:shd w:fill="cccccc" w:val="clear"/>
+            <w:shd w:fill="b7b7b7" w:val="clear"/>
             <w:tcMar>
               <w:top w:w="100.0" w:type="dxa"/>
               <w:left w:w="100.0" w:type="dxa"/>
@@ -1044,7 +1032,7 @@
               <w:bottom w:color="000000" w:space="0" w:sz="12" w:val="single"/>
               <w:right w:color="000000" w:space="0" w:sz="12" w:val="single"/>
             </w:tcBorders>
-            <w:shd w:fill="999999" w:val="clear"/>
+            <w:shd w:fill="d9d9d9" w:val="clear"/>
             <w:tcMar>
               <w:top w:w="100.0" w:type="dxa"/>
               <w:left w:w="100.0" w:type="dxa"/>
@@ -1205,7 +1193,7 @@
                 <w:szCs w:val="20"/>
                 <w:rtl w:val="0"/>
               </w:rPr>
-              <w:t xml:space="preserve">{</w:t>
+              <w:t xml:space="preserve">R$  {</w:t>
             </w:r>
             <w:r>
               <w:rPr>

</xml_diff>